<commit_message>
intro add, connects link
</commit_message>
<xml_diff>
--- a/docs/Alexander Stensland Resume 2023.docx
+++ b/docs/Alexander Stensland Resume 2023.docx
@@ -267,7 +267,23 @@
           <w:sz w:val="20"/>
           <w:szCs w:val="20"/>
         </w:rPr>
-        <w:t xml:space="preserve">systems engineering and data modeling </w:t>
+        <w:t>systems engineering</w:t>
+      </w:r>
+      <w:r>
+        <w:rPr>
+          <w:rFonts w:ascii="Times New Roman" w:eastAsia="Times New Roman" w:hAnsi="Times New Roman" w:cs="Times New Roman"/>
+          <w:sz w:val="20"/>
+          <w:szCs w:val="20"/>
+        </w:rPr>
+        <w:t xml:space="preserve">, software development </w:t>
+      </w:r>
+      <w:r>
+        <w:rPr>
+          <w:rFonts w:ascii="Times New Roman" w:eastAsia="Times New Roman" w:hAnsi="Times New Roman" w:cs="Times New Roman"/>
+          <w:sz w:val="20"/>
+          <w:szCs w:val="20"/>
+        </w:rPr>
+        <w:t xml:space="preserve">and data modeling </w:t>
       </w:r>
       <w:r>
         <w:rPr>
@@ -510,7 +526,31 @@
           <w:sz w:val="20"/>
           <w:szCs w:val="20"/>
         </w:rPr>
-        <w:t>Engineer</w:t>
+        <w:t>Software Engineer / Analyst</w:t>
+      </w:r>
+      <w:r>
+        <w:rPr>
+          <w:rFonts w:ascii="Times New Roman" w:eastAsia="Times New Roman" w:hAnsi="Times New Roman" w:cs="Times New Roman"/>
+          <w:sz w:val="20"/>
+          <w:szCs w:val="20"/>
+        </w:rPr>
+        <w:t xml:space="preserve">; Dayton OH </w:t>
+      </w:r>
+      <w:r>
+        <w:rPr>
+          <w:rFonts w:ascii="Times New Roman" w:eastAsia="Times New Roman" w:hAnsi="Times New Roman" w:cs="Times New Roman"/>
+          <w:sz w:val="20"/>
+          <w:szCs w:val="20"/>
+        </w:rPr>
+        <w:tab/>
+      </w:r>
+      <w:r>
+        <w:rPr>
+          <w:rFonts w:ascii="Times New Roman" w:eastAsia="Times New Roman" w:hAnsi="Times New Roman" w:cs="Times New Roman"/>
+          <w:sz w:val="20"/>
+          <w:szCs w:val="20"/>
+        </w:rPr>
+        <w:t xml:space="preserve">   </w:t>
       </w:r>
       <w:r>
         <w:rPr>
@@ -519,27 +559,31 @@
           <w:sz w:val="20"/>
           <w:szCs w:val="20"/>
         </w:rPr>
-        <w:t xml:space="preserve"> / Analyst</w:t>
-      </w:r>
-      <w:r>
-        <w:rPr>
-          <w:rFonts w:ascii="Times New Roman" w:eastAsia="Times New Roman" w:hAnsi="Times New Roman" w:cs="Times New Roman"/>
-          <w:sz w:val="20"/>
-          <w:szCs w:val="20"/>
-        </w:rPr>
-        <w:t xml:space="preserve">; Dayton OH </w:t>
-      </w:r>
-      <w:r>
-        <w:rPr>
-          <w:rFonts w:ascii="Times New Roman" w:eastAsia="Times New Roman" w:hAnsi="Times New Roman" w:cs="Times New Roman"/>
-          <w:sz w:val="20"/>
-          <w:szCs w:val="20"/>
-        </w:rPr>
-        <w:tab/>
-      </w:r>
-      <w:r>
-        <w:rPr>
-          <w:rFonts w:ascii="Times New Roman" w:eastAsia="Times New Roman" w:hAnsi="Times New Roman" w:cs="Times New Roman"/>
+        <w:tab/>
+      </w:r>
+      <w:r>
+        <w:rPr>
+          <w:rFonts w:ascii="Times New Roman" w:eastAsia="Times New Roman" w:hAnsi="Times New Roman" w:cs="Times New Roman"/>
+          <w:i/>
+          <w:sz w:val="20"/>
+          <w:szCs w:val="20"/>
+        </w:rPr>
+        <w:tab/>
+      </w:r>
+      <w:r>
+        <w:rPr>
+          <w:rFonts w:ascii="Times New Roman" w:eastAsia="Times New Roman" w:hAnsi="Times New Roman" w:cs="Times New Roman"/>
+          <w:i/>
+          <w:sz w:val="20"/>
+          <w:szCs w:val="20"/>
+        </w:rPr>
+        <w:tab/>
+        <w:t xml:space="preserve">  </w:t>
+      </w:r>
+      <w:r>
+        <w:rPr>
+          <w:rFonts w:ascii="Times New Roman" w:eastAsia="Times New Roman" w:hAnsi="Times New Roman" w:cs="Times New Roman"/>
+          <w:i/>
           <w:sz w:val="20"/>
           <w:szCs w:val="20"/>
         </w:rPr>
@@ -552,7 +596,7 @@
           <w:sz w:val="20"/>
           <w:szCs w:val="20"/>
         </w:rPr>
-        <w:tab/>
+        <w:t xml:space="preserve">              </w:t>
       </w:r>
       <w:r>
         <w:rPr>
@@ -561,45 +605,7 @@
           <w:sz w:val="20"/>
           <w:szCs w:val="20"/>
         </w:rPr>
-        <w:tab/>
-      </w:r>
-      <w:r>
-        <w:rPr>
-          <w:rFonts w:ascii="Times New Roman" w:eastAsia="Times New Roman" w:hAnsi="Times New Roman" w:cs="Times New Roman"/>
-          <w:i/>
-          <w:sz w:val="20"/>
-          <w:szCs w:val="20"/>
-        </w:rPr>
-        <w:tab/>
         <w:t xml:space="preserve">  </w:t>
-      </w:r>
-      <w:r>
-        <w:rPr>
-          <w:rFonts w:ascii="Times New Roman" w:eastAsia="Times New Roman" w:hAnsi="Times New Roman" w:cs="Times New Roman"/>
-          <w:i/>
-          <w:sz w:val="20"/>
-          <w:szCs w:val="20"/>
-        </w:rPr>
-        <w:t xml:space="preserve">   </w:t>
-      </w:r>
-      <w:r>
-        <w:rPr>
-          <w:rFonts w:ascii="Times New Roman" w:eastAsia="Times New Roman" w:hAnsi="Times New Roman" w:cs="Times New Roman"/>
-          <w:i/>
-          <w:sz w:val="20"/>
-          <w:szCs w:val="20"/>
-        </w:rPr>
-        <w:t xml:space="preserve">                       </w:t>
-      </w:r>
-      <w:r>
-        <w:rPr>
-          <w:rFonts w:ascii="Times New Roman" w:eastAsia="Times New Roman" w:hAnsi="Times New Roman" w:cs="Times New Roman"/>
-          <w:i/>
-          <w:sz w:val="20"/>
-          <w:szCs w:val="20"/>
-        </w:rPr>
-        <w:tab/>
-        <w:t xml:space="preserve">      </w:t>
       </w:r>
       <w:r>
         <w:rPr>
@@ -675,63 +681,15 @@
           <w:sz w:val="20"/>
           <w:szCs w:val="20"/>
         </w:rPr>
-        <w:t xml:space="preserve"> leveraging cutting-edge software solutions. Orchestrated the </w:t>
-      </w:r>
-      <w:r>
-        <w:rPr>
-          <w:rFonts w:ascii="Times New Roman" w:eastAsia="Times New Roman" w:hAnsi="Times New Roman" w:cs="Times New Roman"/>
-          <w:sz w:val="20"/>
-          <w:szCs w:val="20"/>
-        </w:rPr>
-        <w:t>entire life cycle of each system</w:t>
-      </w:r>
-      <w:r>
-        <w:rPr>
-          <w:rFonts w:ascii="Times New Roman" w:eastAsia="Times New Roman" w:hAnsi="Times New Roman" w:cs="Times New Roman"/>
-          <w:sz w:val="20"/>
-          <w:szCs w:val="20"/>
-        </w:rPr>
-        <w:t xml:space="preserve">, </w:t>
-      </w:r>
-      <w:r>
-        <w:rPr>
-          <w:rFonts w:ascii="Times New Roman" w:eastAsia="Times New Roman" w:hAnsi="Times New Roman" w:cs="Times New Roman"/>
-          <w:sz w:val="20"/>
-          <w:szCs w:val="20"/>
-        </w:rPr>
-        <w:t xml:space="preserve">managing </w:t>
-      </w:r>
-      <w:r>
-        <w:rPr>
-          <w:rFonts w:ascii="Times New Roman" w:eastAsia="Times New Roman" w:hAnsi="Times New Roman" w:cs="Times New Roman"/>
-          <w:sz w:val="20"/>
-          <w:szCs w:val="20"/>
-        </w:rPr>
-        <w:t xml:space="preserve">every stage </w:t>
-      </w:r>
-      <w:r>
-        <w:rPr>
-          <w:rFonts w:ascii="Times New Roman" w:eastAsia="Times New Roman" w:hAnsi="Times New Roman" w:cs="Times New Roman"/>
-          <w:sz w:val="20"/>
-          <w:szCs w:val="20"/>
-        </w:rPr>
-        <w:t>from initial requirements determination to operations</w:t>
-      </w:r>
-      <w:r>
-        <w:rPr>
-          <w:rFonts w:ascii="Times New Roman" w:eastAsia="Times New Roman" w:hAnsi="Times New Roman" w:cs="Times New Roman"/>
-          <w:sz w:val="20"/>
-          <w:szCs w:val="20"/>
-        </w:rPr>
-        <w:t xml:space="preserve"> </w:t>
-      </w:r>
-      <w:r>
-        <w:rPr>
-          <w:rFonts w:ascii="Times New Roman" w:eastAsia="Times New Roman" w:hAnsi="Times New Roman" w:cs="Times New Roman"/>
-          <w:sz w:val="20"/>
-          <w:szCs w:val="20"/>
-        </w:rPr>
-        <w:t>while prioritizing active participation from domain experts</w:t>
+        <w:t xml:space="preserve"> leveraging cutting-edge software solutions</w:t>
+      </w:r>
+      <w:r>
+        <w:rPr>
+          <w:rFonts w:ascii="Times New Roman" w:eastAsia="Times New Roman" w:hAnsi="Times New Roman" w:cs="Times New Roman"/>
+          <w:sz w:val="20"/>
+          <w:szCs w:val="20"/>
+        </w:rPr>
+        <w:t xml:space="preserve"> to deliver results</w:t>
       </w:r>
       <w:r>
         <w:rPr>
@@ -765,23 +723,15 @@
           <w:sz w:val="20"/>
           <w:szCs w:val="20"/>
         </w:rPr>
-        <w:t xml:space="preserve">Exemplified </w:t>
-      </w:r>
-      <w:r>
-        <w:rPr>
-          <w:rFonts w:ascii="Times New Roman" w:eastAsia="Times New Roman" w:hAnsi="Times New Roman" w:cs="Times New Roman"/>
-          <w:sz w:val="20"/>
-          <w:szCs w:val="20"/>
-        </w:rPr>
-        <w:t>adept risk and opportunity management</w:t>
-      </w:r>
-      <w:r>
-        <w:rPr>
-          <w:rFonts w:ascii="Times New Roman" w:eastAsia="Times New Roman" w:hAnsi="Times New Roman" w:cs="Times New Roman"/>
-          <w:sz w:val="20"/>
-          <w:szCs w:val="20"/>
-        </w:rPr>
-        <w:t xml:space="preserve"> skills</w:t>
+        <w:t>Managed the</w:t>
+      </w:r>
+      <w:r>
+        <w:rPr>
+          <w:rFonts w:ascii="Times New Roman" w:eastAsia="Times New Roman" w:hAnsi="Times New Roman" w:cs="Times New Roman"/>
+          <w:sz w:val="20"/>
+          <w:szCs w:val="20"/>
+        </w:rPr>
+        <w:t xml:space="preserve"> software development</w:t>
       </w:r>
       <w:r>
         <w:rPr>
@@ -797,15 +747,97 @@
           <w:sz w:val="20"/>
           <w:szCs w:val="20"/>
         </w:rPr>
-        <w:t xml:space="preserve">by </w:t>
-      </w:r>
-      <w:r>
-        <w:rPr>
-          <w:rFonts w:ascii="Times New Roman" w:eastAsia="Times New Roman" w:hAnsi="Times New Roman" w:cs="Times New Roman"/>
-          <w:sz w:val="20"/>
-          <w:szCs w:val="20"/>
-        </w:rPr>
-        <w:t xml:space="preserve">optimizing project outcomes through </w:t>
+        <w:t>life cycle of each system</w:t>
+      </w:r>
+      <w:r>
+        <w:rPr>
+          <w:rFonts w:ascii="Times New Roman" w:eastAsia="Times New Roman" w:hAnsi="Times New Roman" w:cs="Times New Roman"/>
+          <w:sz w:val="20"/>
+          <w:szCs w:val="20"/>
+        </w:rPr>
+        <w:t xml:space="preserve">, </w:t>
+      </w:r>
+      <w:r>
+        <w:rPr>
+          <w:rFonts w:ascii="Times New Roman" w:eastAsia="Times New Roman" w:hAnsi="Times New Roman" w:cs="Times New Roman"/>
+          <w:sz w:val="20"/>
+          <w:szCs w:val="20"/>
+        </w:rPr>
+        <w:t>using Agile methodology</w:t>
+      </w:r>
+      <w:r>
+        <w:rPr>
+          <w:rFonts w:ascii="Times New Roman" w:eastAsia="Times New Roman" w:hAnsi="Times New Roman" w:cs="Times New Roman"/>
+          <w:sz w:val="20"/>
+          <w:szCs w:val="20"/>
+        </w:rPr>
+        <w:t xml:space="preserve">, </w:t>
+      </w:r>
+      <w:r>
+        <w:rPr>
+          <w:rFonts w:ascii="Times New Roman" w:eastAsia="Times New Roman" w:hAnsi="Times New Roman" w:cs="Times New Roman"/>
+          <w:sz w:val="20"/>
+          <w:szCs w:val="20"/>
+        </w:rPr>
+        <w:t>from initial requirements determination to operations</w:t>
+      </w:r>
+      <w:r>
+        <w:rPr>
+          <w:rFonts w:ascii="Times New Roman" w:eastAsia="Times New Roman" w:hAnsi="Times New Roman" w:cs="Times New Roman"/>
+          <w:sz w:val="20"/>
+          <w:szCs w:val="20"/>
+        </w:rPr>
+        <w:t xml:space="preserve">, ensuring </w:t>
+      </w:r>
+      <w:r>
+        <w:rPr>
+          <w:rFonts w:ascii="Times New Roman" w:eastAsia="Times New Roman" w:hAnsi="Times New Roman" w:cs="Times New Roman"/>
+          <w:sz w:val="20"/>
+          <w:szCs w:val="20"/>
+        </w:rPr>
+        <w:t>active participation from domain exp</w:t>
+      </w:r>
+      <w:r>
+        <w:rPr>
+          <w:rFonts w:ascii="Times New Roman" w:eastAsia="Times New Roman" w:hAnsi="Times New Roman" w:cs="Times New Roman"/>
+          <w:sz w:val="20"/>
+          <w:szCs w:val="20"/>
+        </w:rPr>
+        <w:t>erts.</w:t>
+      </w:r>
+    </w:p>
+    <w:p>
+      <w:pPr>
+        <w:numPr>
+          <w:ilvl w:val="0"/>
+          <w:numId w:val="1"/>
+        </w:numPr>
+        <w:tabs>
+          <w:tab w:val="left" w:pos="360"/>
+        </w:tabs>
+        <w:spacing w:after="0" w:line="240" w:lineRule="auto"/>
+        <w:ind w:left="540" w:hanging="270"/>
+        <w:rPr>
+          <w:rFonts w:ascii="Times New Roman" w:eastAsia="Times New Roman" w:hAnsi="Times New Roman" w:cs="Times New Roman"/>
+          <w:sz w:val="20"/>
+          <w:szCs w:val="20"/>
+        </w:rPr>
+      </w:pPr>
+      <w:r>
+        <w:rPr>
+          <w:rFonts w:ascii="Times New Roman" w:eastAsia="Times New Roman" w:hAnsi="Times New Roman" w:cs="Times New Roman"/>
+          <w:sz w:val="20"/>
+          <w:szCs w:val="20"/>
+        </w:rPr>
+        <w:t xml:space="preserve">Optimized </w:t>
+      </w:r>
+      <w:r>
+        <w:rPr>
+          <w:rFonts w:ascii="Times New Roman" w:eastAsia="Times New Roman" w:hAnsi="Times New Roman" w:cs="Times New Roman"/>
+          <w:sz w:val="20"/>
+          <w:szCs w:val="20"/>
+        </w:rPr>
+        <w:t xml:space="preserve">project outcomes through </w:t>
       </w:r>
       <w:r>
         <w:rPr>
@@ -853,15 +885,31 @@
           <w:sz w:val="20"/>
           <w:szCs w:val="20"/>
         </w:rPr>
-        <w:t>processes to align with project-specific demands</w:t>
-      </w:r>
-      <w:r>
-        <w:rPr>
-          <w:rFonts w:ascii="Times New Roman" w:eastAsia="Times New Roman" w:hAnsi="Times New Roman" w:cs="Times New Roman"/>
-          <w:sz w:val="20"/>
-          <w:szCs w:val="20"/>
-        </w:rPr>
-        <w:t xml:space="preserve">, successfully impacting over 250+ stakeholders nationwide. </w:t>
+        <w:t xml:space="preserve">processes </w:t>
+      </w:r>
+      <w:r>
+        <w:rPr>
+          <w:rFonts w:ascii="Times New Roman" w:eastAsia="Times New Roman" w:hAnsi="Times New Roman" w:cs="Times New Roman"/>
+          <w:sz w:val="20"/>
+          <w:szCs w:val="20"/>
+        </w:rPr>
+        <w:t xml:space="preserve">aligned </w:t>
+      </w:r>
+      <w:r>
+        <w:rPr>
+          <w:rFonts w:ascii="Times New Roman" w:eastAsia="Times New Roman" w:hAnsi="Times New Roman" w:cs="Times New Roman"/>
+          <w:sz w:val="20"/>
+          <w:szCs w:val="20"/>
+        </w:rPr>
+        <w:t>with project-specific demands</w:t>
+      </w:r>
+      <w:r>
+        <w:rPr>
+          <w:rFonts w:ascii="Times New Roman" w:eastAsia="Times New Roman" w:hAnsi="Times New Roman" w:cs="Times New Roman"/>
+          <w:sz w:val="20"/>
+          <w:szCs w:val="20"/>
+        </w:rPr>
+        <w:t xml:space="preserve">, impacting over 250+ stakeholders nationwide. </w:t>
       </w:r>
     </w:p>
     <w:p>
@@ -1156,7 +1204,15 @@
           <w:sz w:val="20"/>
           <w:szCs w:val="20"/>
         </w:rPr>
-        <w:t xml:space="preserve">the Engagement Lead, Functional Lead, and Solution architect in </w:t>
+        <w:t xml:space="preserve">cross-functional teams </w:t>
+      </w:r>
+      <w:r>
+        <w:rPr>
+          <w:rFonts w:ascii="Times New Roman" w:eastAsia="Times New Roman" w:hAnsi="Times New Roman" w:cs="Times New Roman"/>
+          <w:sz w:val="20"/>
+          <w:szCs w:val="20"/>
+        </w:rPr>
+        <w:t xml:space="preserve">in </w:t>
       </w:r>
       <w:r>
         <w:rPr>
@@ -1596,11 +1652,12 @@
           <w:sz w:val="20"/>
           <w:szCs w:val="20"/>
         </w:rPr>
-        <w:t>Development Tools / Languages:</w:t>
-      </w:r>
-      <w:r>
-        <w:rPr>
-          <w:rFonts w:ascii="Times New Roman" w:eastAsia="Times New Roman" w:hAnsi="Times New Roman" w:cs="Times New Roman"/>
+        <w:t>Languages</w:t>
+      </w:r>
+      <w:r>
+        <w:rPr>
+          <w:rFonts w:ascii="Times New Roman" w:eastAsia="Times New Roman" w:hAnsi="Times New Roman" w:cs="Times New Roman"/>
+          <w:b/>
           <w:sz w:val="20"/>
           <w:szCs w:val="20"/>
         </w:rPr>
@@ -1609,6 +1666,41 @@
       <w:r>
         <w:rPr>
           <w:rFonts w:ascii="Times New Roman" w:eastAsia="Times New Roman" w:hAnsi="Times New Roman" w:cs="Times New Roman"/>
+          <w:b/>
+          <w:sz w:val="20"/>
+          <w:szCs w:val="20"/>
+        </w:rPr>
+        <w:t xml:space="preserve">/ </w:t>
+      </w:r>
+      <w:r>
+        <w:rPr>
+          <w:rFonts w:ascii="Times New Roman" w:eastAsia="Times New Roman" w:hAnsi="Times New Roman" w:cs="Times New Roman"/>
+          <w:b/>
+          <w:sz w:val="20"/>
+          <w:szCs w:val="20"/>
+        </w:rPr>
+        <w:t>Development Tools</w:t>
+      </w:r>
+      <w:r>
+        <w:rPr>
+          <w:rFonts w:ascii="Times New Roman" w:eastAsia="Times New Roman" w:hAnsi="Times New Roman" w:cs="Times New Roman"/>
+          <w:b/>
+          <w:sz w:val="20"/>
+          <w:szCs w:val="20"/>
+        </w:rPr>
+        <w:t>:</w:t>
+      </w:r>
+      <w:r>
+        <w:rPr>
+          <w:rFonts w:ascii="Times New Roman" w:eastAsia="Times New Roman" w:hAnsi="Times New Roman" w:cs="Times New Roman"/>
+          <w:sz w:val="20"/>
+          <w:szCs w:val="20"/>
+        </w:rPr>
+        <w:t xml:space="preserve"> </w:t>
+      </w:r>
+      <w:r>
+        <w:rPr>
+          <w:rFonts w:ascii="Times New Roman" w:eastAsia="Times New Roman" w:hAnsi="Times New Roman" w:cs="Times New Roman"/>
           <w:sz w:val="20"/>
           <w:szCs w:val="20"/>
         </w:rPr>
@@ -1644,7 +1736,31 @@
           <w:sz w:val="20"/>
           <w:szCs w:val="20"/>
         </w:rPr>
-        <w:t xml:space="preserve">Python, </w:t>
+        <w:t>Python,</w:t>
+      </w:r>
+      <w:r>
+        <w:rPr>
+          <w:rFonts w:ascii="Times New Roman" w:eastAsia="Times New Roman" w:hAnsi="Times New Roman" w:cs="Times New Roman"/>
+          <w:sz w:val="20"/>
+          <w:szCs w:val="20"/>
+        </w:rPr>
+        <w:t xml:space="preserve"> HTML, CSS, JavaScript</w:t>
+      </w:r>
+      <w:r>
+        <w:rPr>
+          <w:rFonts w:ascii="Times New Roman" w:eastAsia="Times New Roman" w:hAnsi="Times New Roman" w:cs="Times New Roman"/>
+          <w:sz w:val="20"/>
+          <w:szCs w:val="20"/>
+        </w:rPr>
+        <w:t>,</w:t>
+      </w:r>
+      <w:r>
+        <w:rPr>
+          <w:rFonts w:ascii="Times New Roman" w:eastAsia="Times New Roman" w:hAnsi="Times New Roman" w:cs="Times New Roman"/>
+          <w:sz w:val="20"/>
+          <w:szCs w:val="20"/>
+        </w:rPr>
+        <w:t xml:space="preserve"> Visual Studio, </w:t>
       </w:r>
       <w:proofErr w:type="spellStart"/>
       <w:r>
@@ -1653,7 +1769,7 @@
           <w:sz w:val="20"/>
           <w:szCs w:val="20"/>
         </w:rPr>
-        <w:t>SysML</w:t>
+        <w:t>CMake</w:t>
       </w:r>
       <w:proofErr w:type="spellEnd"/>
       <w:r>
@@ -1662,59 +1778,7 @@
           <w:sz w:val="20"/>
           <w:szCs w:val="20"/>
         </w:rPr>
-        <w:t>,</w:t>
-      </w:r>
-      <w:r>
-        <w:rPr>
-          <w:rFonts w:ascii="Times New Roman" w:eastAsia="Times New Roman" w:hAnsi="Times New Roman" w:cs="Times New Roman"/>
-          <w:sz w:val="20"/>
-          <w:szCs w:val="20"/>
-        </w:rPr>
-        <w:t xml:space="preserve"> Visual Studio, </w:t>
-      </w:r>
-      <w:proofErr w:type="spellStart"/>
-      <w:r>
-        <w:rPr>
-          <w:rFonts w:ascii="Times New Roman" w:eastAsia="Times New Roman" w:hAnsi="Times New Roman" w:cs="Times New Roman"/>
-          <w:sz w:val="20"/>
-          <w:szCs w:val="20"/>
-        </w:rPr>
-        <w:t>Sourcetree</w:t>
-      </w:r>
-      <w:proofErr w:type="spellEnd"/>
-      <w:r>
-        <w:rPr>
-          <w:rFonts w:ascii="Times New Roman" w:eastAsia="Times New Roman" w:hAnsi="Times New Roman" w:cs="Times New Roman"/>
-          <w:sz w:val="20"/>
-          <w:szCs w:val="20"/>
-        </w:rPr>
-        <w:t xml:space="preserve">, </w:t>
-      </w:r>
-      <w:proofErr w:type="spellStart"/>
-      <w:r>
-        <w:rPr>
-          <w:rFonts w:ascii="Times New Roman" w:eastAsia="Times New Roman" w:hAnsi="Times New Roman" w:cs="Times New Roman"/>
-          <w:sz w:val="20"/>
-          <w:szCs w:val="20"/>
-        </w:rPr>
-        <w:t>CMake</w:t>
-      </w:r>
-      <w:proofErr w:type="spellEnd"/>
-      <w:r>
-        <w:rPr>
-          <w:rFonts w:ascii="Times New Roman" w:eastAsia="Times New Roman" w:hAnsi="Times New Roman" w:cs="Times New Roman"/>
-          <w:sz w:val="20"/>
-          <w:szCs w:val="20"/>
-        </w:rPr>
-        <w:t xml:space="preserve">, </w:t>
-      </w:r>
-      <w:r>
-        <w:rPr>
-          <w:rFonts w:ascii="Times New Roman" w:eastAsia="Times New Roman" w:hAnsi="Times New Roman" w:cs="Times New Roman"/>
-          <w:sz w:val="20"/>
-          <w:szCs w:val="20"/>
-        </w:rPr>
-        <w:t xml:space="preserve">Agile Methodology </w:t>
+        <w:t xml:space="preserve"> </w:t>
       </w:r>
     </w:p>
     <w:p>

</xml_diff>